<commit_message>
client server and stateless done
</commit_message>
<xml_diff>
--- a/Documentation.docx
+++ b/Documentation.docx
@@ -380,9 +380,9 @@
         <w:t>2021</w:t>
       </w:r>
     </w:p>
-    <w:bookmarkStart w:id="0" w:name="_Toc68105994" w:displacedByCustomXml="next"/>
-    <w:bookmarkStart w:id="1" w:name="_Toc67057791" w:displacedByCustomXml="next"/>
-    <w:bookmarkStart w:id="2" w:name="_Toc67058866" w:displacedByCustomXml="next"/>
+    <w:bookmarkStart w:id="0" w:name="_Toc68282569" w:displacedByCustomXml="next"/>
+    <w:bookmarkStart w:id="1" w:name="_Toc67058866" w:displacedByCustomXml="next"/>
+    <w:bookmarkStart w:id="2" w:name="_Toc67057791" w:displacedByCustomXml="next"/>
     <w:sdt>
       <w:sdtPr>
         <w:rPr>
@@ -419,12 +419,7 @@
             </w:rPr>
           </w:pPr>
           <w:r>
-            <w:t>Cont</w:t>
-          </w:r>
-          <w:bookmarkStart w:id="3" w:name="_GoBack"/>
-          <w:bookmarkEnd w:id="3"/>
-          <w:r>
-            <w:t>ents</w:t>
+            <w:t>Contents</w:t>
           </w:r>
           <w:bookmarkEnd w:id="2"/>
           <w:bookmarkEnd w:id="1"/>
@@ -449,7 +444,7 @@
               <w:szCs w:val="22"/>
             </w:rPr>
           </w:pPr>
-          <w:hyperlink w:anchor="_Toc68105994" w:history="1">
+          <w:hyperlink w:anchor="_Toc68282569" w:history="1">
             <w:r>
               <w:rPr>
                 <w:rStyle w:val="Hyperlink"/>
@@ -476,7 +471,7 @@
                 <w:noProof/>
                 <w:webHidden/>
               </w:rPr>
-              <w:instrText xml:space="preserve"> PAGEREF _Toc68105994 \h </w:instrText>
+              <w:instrText xml:space="preserve"> PAGEREF _Toc68282569 \h </w:instrText>
             </w:r>
             <w:r>
               <w:rPr>
@@ -517,7 +512,7 @@
               <w:szCs w:val="22"/>
             </w:rPr>
           </w:pPr>
-          <w:hyperlink w:anchor="_Toc68105995" w:history="1">
+          <w:hyperlink w:anchor="_Toc68282570" w:history="1">
             <w:r>
               <w:rPr>
                 <w:rStyle w:val="Hyperlink"/>
@@ -560,7 +555,7 @@
                 <w:noProof/>
                 <w:webHidden/>
               </w:rPr>
-              <w:instrText xml:space="preserve"> PAGEREF _Toc68105995 \h </w:instrText>
+              <w:instrText xml:space="preserve"> PAGEREF _Toc68282570 \h </w:instrText>
             </w:r>
             <w:r>
               <w:rPr>
@@ -601,7 +596,7 @@
               <w:szCs w:val="22"/>
             </w:rPr>
           </w:pPr>
-          <w:hyperlink w:anchor="_Toc68105996" w:history="1">
+          <w:hyperlink w:anchor="_Toc68282571" w:history="1">
             <w:r>
               <w:rPr>
                 <w:rStyle w:val="Hyperlink"/>
@@ -644,7 +639,7 @@
                 <w:noProof/>
                 <w:webHidden/>
               </w:rPr>
-              <w:instrText xml:space="preserve"> PAGEREF _Toc68105996 \h </w:instrText>
+              <w:instrText xml:space="preserve"> PAGEREF _Toc68282571 \h </w:instrText>
             </w:r>
             <w:r>
               <w:rPr>
@@ -685,7 +680,7 @@
               <w:szCs w:val="22"/>
             </w:rPr>
           </w:pPr>
-          <w:hyperlink w:anchor="_Toc68105997" w:history="1">
+          <w:hyperlink w:anchor="_Toc68282572" w:history="1">
             <w:r>
               <w:rPr>
                 <w:rStyle w:val="Hyperlink"/>
@@ -728,7 +723,7 @@
                 <w:noProof/>
                 <w:webHidden/>
               </w:rPr>
-              <w:instrText xml:space="preserve"> PAGEREF _Toc68105997 \h </w:instrText>
+              <w:instrText xml:space="preserve"> PAGEREF _Toc68282572 \h </w:instrText>
             </w:r>
             <w:r>
               <w:rPr>
@@ -769,7 +764,7 @@
               <w:szCs w:val="22"/>
             </w:rPr>
           </w:pPr>
-          <w:hyperlink w:anchor="_Toc68105998" w:history="1">
+          <w:hyperlink w:anchor="_Toc68282573" w:history="1">
             <w:r>
               <w:rPr>
                 <w:rStyle w:val="Hyperlink"/>
@@ -812,7 +807,7 @@
                 <w:noProof/>
                 <w:webHidden/>
               </w:rPr>
-              <w:instrText xml:space="preserve"> PAGEREF _Toc68105998 \h </w:instrText>
+              <w:instrText xml:space="preserve"> PAGEREF _Toc68282573 \h </w:instrText>
             </w:r>
             <w:r>
               <w:rPr>
@@ -853,7 +848,7 @@
               <w:szCs w:val="22"/>
             </w:rPr>
           </w:pPr>
-          <w:hyperlink w:anchor="_Toc68105999" w:history="1">
+          <w:hyperlink w:anchor="_Toc68282574" w:history="1">
             <w:r>
               <w:rPr>
                 <w:rStyle w:val="Hyperlink"/>
@@ -896,7 +891,7 @@
                 <w:noProof/>
                 <w:webHidden/>
               </w:rPr>
-              <w:instrText xml:space="preserve"> PAGEREF _Toc68105999 \h </w:instrText>
+              <w:instrText xml:space="preserve"> PAGEREF _Toc68282574 \h </w:instrText>
             </w:r>
             <w:r>
               <w:rPr>
@@ -937,7 +932,7 @@
               <w:szCs w:val="22"/>
             </w:rPr>
           </w:pPr>
-          <w:hyperlink w:anchor="_Toc68106000" w:history="1">
+          <w:hyperlink w:anchor="_Toc68282575" w:history="1">
             <w:r>
               <w:rPr>
                 <w:rStyle w:val="Hyperlink"/>
@@ -980,7 +975,7 @@
                 <w:noProof/>
                 <w:webHidden/>
               </w:rPr>
-              <w:instrText xml:space="preserve"> PAGEREF _Toc68106000 \h </w:instrText>
+              <w:instrText xml:space="preserve"> PAGEREF _Toc68282575 \h </w:instrText>
             </w:r>
             <w:r>
               <w:rPr>
@@ -1019,7 +1014,7 @@
               <w:noProof/>
             </w:rPr>
           </w:pPr>
-          <w:hyperlink w:anchor="_Toc68106001" w:history="1">
+          <w:hyperlink w:anchor="_Toc68282576" w:history="1">
             <w:r>
               <w:rPr>
                 <w:rStyle w:val="Hyperlink"/>
@@ -1060,7 +1055,7 @@
                 <w:noProof/>
                 <w:webHidden/>
               </w:rPr>
-              <w:instrText xml:space="preserve"> PAGEREF _Toc68106001 \h </w:instrText>
+              <w:instrText xml:space="preserve"> PAGEREF _Toc68282576 \h </w:instrText>
             </w:r>
             <w:r>
               <w:rPr>
@@ -1099,7 +1094,7 @@
               <w:noProof/>
             </w:rPr>
           </w:pPr>
-          <w:hyperlink w:anchor="_Toc68106002" w:history="1">
+          <w:hyperlink w:anchor="_Toc68282577" w:history="1">
             <w:r>
               <w:rPr>
                 <w:rStyle w:val="Hyperlink"/>
@@ -1140,7 +1135,7 @@
                 <w:noProof/>
                 <w:webHidden/>
               </w:rPr>
-              <w:instrText xml:space="preserve"> PAGEREF _Toc68106002 \h </w:instrText>
+              <w:instrText xml:space="preserve"> PAGEREF _Toc68282577 \h </w:instrText>
             </w:r>
             <w:r>
               <w:rPr>
@@ -1179,7 +1174,7 @@
               <w:noProof/>
             </w:rPr>
           </w:pPr>
-          <w:hyperlink w:anchor="_Toc68106003" w:history="1">
+          <w:hyperlink w:anchor="_Toc68282578" w:history="1">
             <w:r>
               <w:rPr>
                 <w:rStyle w:val="Hyperlink"/>
@@ -1220,7 +1215,7 @@
                 <w:noProof/>
                 <w:webHidden/>
               </w:rPr>
-              <w:instrText xml:space="preserve"> PAGEREF _Toc68106003 \h </w:instrText>
+              <w:instrText xml:space="preserve"> PAGEREF _Toc68282578 \h </w:instrText>
             </w:r>
             <w:r>
               <w:rPr>
@@ -1259,7 +1254,7 @@
               <w:noProof/>
             </w:rPr>
           </w:pPr>
-          <w:hyperlink w:anchor="_Toc68106004" w:history="1">
+          <w:hyperlink w:anchor="_Toc68282579" w:history="1">
             <w:r>
               <w:rPr>
                 <w:rStyle w:val="Hyperlink"/>
@@ -1300,7 +1295,7 @@
                 <w:noProof/>
                 <w:webHidden/>
               </w:rPr>
-              <w:instrText xml:space="preserve"> PAGEREF _Toc68106004 \h </w:instrText>
+              <w:instrText xml:space="preserve"> PAGEREF _Toc68282579 \h </w:instrText>
             </w:r>
             <w:r>
               <w:rPr>
@@ -1341,7 +1336,7 @@
               <w:szCs w:val="22"/>
             </w:rPr>
           </w:pPr>
-          <w:hyperlink w:anchor="_Toc68106005" w:history="1">
+          <w:hyperlink w:anchor="_Toc68282580" w:history="1">
             <w:r>
               <w:rPr>
                 <w:rStyle w:val="Hyperlink"/>
@@ -1384,7 +1379,7 @@
                 <w:noProof/>
                 <w:webHidden/>
               </w:rPr>
-              <w:instrText xml:space="preserve"> PAGEREF _Toc68106005 \h </w:instrText>
+              <w:instrText xml:space="preserve"> PAGEREF _Toc68282580 \h </w:instrText>
             </w:r>
             <w:r>
               <w:rPr>
@@ -1425,7 +1420,7 @@
               <w:szCs w:val="22"/>
             </w:rPr>
           </w:pPr>
-          <w:hyperlink w:anchor="_Toc68106006" w:history="1">
+          <w:hyperlink w:anchor="_Toc68282581" w:history="1">
             <w:r>
               <w:rPr>
                 <w:rStyle w:val="Hyperlink"/>
@@ -1468,7 +1463,7 @@
                 <w:noProof/>
                 <w:webHidden/>
               </w:rPr>
-              <w:instrText xml:space="preserve"> PAGEREF _Toc68106006 \h </w:instrText>
+              <w:instrText xml:space="preserve"> PAGEREF _Toc68282581 \h </w:instrText>
             </w:r>
             <w:r>
               <w:rPr>
@@ -1489,6 +1484,174 @@
                 <w:webHidden/>
               </w:rPr>
               <w:t>10</w:t>
+            </w:r>
+            <w:r>
+              <w:rPr>
+                <w:noProof/>
+                <w:webHidden/>
+              </w:rPr>
+              <w:fldChar w:fldCharType="end"/>
+            </w:r>
+          </w:hyperlink>
+        </w:p>
+        <w:p>
+          <w:pPr>
+            <w:pStyle w:val="TOC2"/>
+            <w:rPr>
+              <w:rFonts w:asciiTheme="minorHAnsi" w:hAnsiTheme="minorHAnsi"/>
+              <w:noProof/>
+              <w:sz w:val="22"/>
+              <w:szCs w:val="22"/>
+            </w:rPr>
+          </w:pPr>
+          <w:hyperlink w:anchor="_Toc68282582" w:history="1">
+            <w:r>
+              <w:rPr>
+                <w:rStyle w:val="Hyperlink"/>
+                <w:noProof/>
+              </w:rPr>
+              <w:t>3.2</w:t>
+            </w:r>
+            <w:r>
+              <w:rPr>
+                <w:rFonts w:asciiTheme="minorHAnsi" w:hAnsiTheme="minorHAnsi"/>
+                <w:noProof/>
+                <w:sz w:val="22"/>
+                <w:szCs w:val="22"/>
+              </w:rPr>
+              <w:tab/>
+            </w:r>
+            <w:r>
+              <w:rPr>
+                <w:rStyle w:val="Hyperlink"/>
+                <w:noProof/>
+              </w:rPr>
+              <w:t>Client Server</w:t>
+            </w:r>
+            <w:r>
+              <w:rPr>
+                <w:noProof/>
+                <w:webHidden/>
+              </w:rPr>
+              <w:tab/>
+            </w:r>
+            <w:r>
+              <w:rPr>
+                <w:noProof/>
+                <w:webHidden/>
+              </w:rPr>
+              <w:fldChar w:fldCharType="begin"/>
+            </w:r>
+            <w:r>
+              <w:rPr>
+                <w:noProof/>
+                <w:webHidden/>
+              </w:rPr>
+              <w:instrText xml:space="preserve"> PAGEREF _Toc68282582 \h </w:instrText>
+            </w:r>
+            <w:r>
+              <w:rPr>
+                <w:noProof/>
+                <w:webHidden/>
+              </w:rPr>
+            </w:r>
+            <w:r>
+              <w:rPr>
+                <w:noProof/>
+                <w:webHidden/>
+              </w:rPr>
+              <w:fldChar w:fldCharType="separate"/>
+            </w:r>
+            <w:r>
+              <w:rPr>
+                <w:noProof/>
+                <w:webHidden/>
+              </w:rPr>
+              <w:t>11</w:t>
+            </w:r>
+            <w:r>
+              <w:rPr>
+                <w:noProof/>
+                <w:webHidden/>
+              </w:rPr>
+              <w:fldChar w:fldCharType="end"/>
+            </w:r>
+          </w:hyperlink>
+        </w:p>
+        <w:p>
+          <w:pPr>
+            <w:pStyle w:val="TOC2"/>
+            <w:rPr>
+              <w:rFonts w:asciiTheme="minorHAnsi" w:hAnsiTheme="minorHAnsi"/>
+              <w:noProof/>
+              <w:sz w:val="22"/>
+              <w:szCs w:val="22"/>
+            </w:rPr>
+          </w:pPr>
+          <w:hyperlink w:anchor="_Toc68282583" w:history="1">
+            <w:r>
+              <w:rPr>
+                <w:rStyle w:val="Hyperlink"/>
+                <w:noProof/>
+              </w:rPr>
+              <w:t>3.3</w:t>
+            </w:r>
+            <w:r>
+              <w:rPr>
+                <w:rFonts w:asciiTheme="minorHAnsi" w:hAnsiTheme="minorHAnsi"/>
+                <w:noProof/>
+                <w:sz w:val="22"/>
+                <w:szCs w:val="22"/>
+              </w:rPr>
+              <w:tab/>
+            </w:r>
+            <w:r>
+              <w:rPr>
+                <w:rStyle w:val="Hyperlink"/>
+                <w:noProof/>
+              </w:rPr>
+              <w:t>Lipsa starii</w:t>
+            </w:r>
+            <w:r>
+              <w:rPr>
+                <w:noProof/>
+                <w:webHidden/>
+              </w:rPr>
+              <w:tab/>
+            </w:r>
+            <w:r>
+              <w:rPr>
+                <w:noProof/>
+                <w:webHidden/>
+              </w:rPr>
+              <w:fldChar w:fldCharType="begin"/>
+            </w:r>
+            <w:r>
+              <w:rPr>
+                <w:noProof/>
+                <w:webHidden/>
+              </w:rPr>
+              <w:instrText xml:space="preserve"> PAGEREF _Toc68282583 \h </w:instrText>
+            </w:r>
+            <w:r>
+              <w:rPr>
+                <w:noProof/>
+                <w:webHidden/>
+              </w:rPr>
+            </w:r>
+            <w:r>
+              <w:rPr>
+                <w:noProof/>
+                <w:webHidden/>
+              </w:rPr>
+              <w:fldChar w:fldCharType="separate"/>
+            </w:r>
+            <w:r>
+              <w:rPr>
+                <w:noProof/>
+                <w:webHidden/>
+              </w:rPr>
+              <w:t>11</w:t>
             </w:r>
             <w:r>
               <w:rPr>
@@ -1509,7 +1672,7 @@
               <w:szCs w:val="22"/>
             </w:rPr>
           </w:pPr>
-          <w:hyperlink w:anchor="_Toc68106007" w:history="1">
+          <w:hyperlink w:anchor="_Toc68282584" w:history="1">
             <w:r>
               <w:rPr>
                 <w:rStyle w:val="Hyperlink"/>
@@ -1552,7 +1715,7 @@
                 <w:noProof/>
                 <w:webHidden/>
               </w:rPr>
-              <w:instrText xml:space="preserve"> PAGEREF _Toc68106007 \h </w:instrText>
+              <w:instrText xml:space="preserve"> PAGEREF _Toc68282584 \h </w:instrText>
             </w:r>
             <w:r>
               <w:rPr>
@@ -1572,7 +1735,7 @@
                 <w:noProof/>
                 <w:webHidden/>
               </w:rPr>
-              <w:t>11</w:t>
+              <w:t>12</w:t>
             </w:r>
             <w:r>
               <w:rPr>
@@ -1593,7 +1756,7 @@
               <w:szCs w:val="22"/>
             </w:rPr>
           </w:pPr>
-          <w:hyperlink w:anchor="_Toc68106008" w:history="1">
+          <w:hyperlink w:anchor="_Toc68282585" w:history="1">
             <w:r>
               <w:rPr>
                 <w:rStyle w:val="Hyperlink"/>
@@ -1636,7 +1799,7 @@
                 <w:noProof/>
                 <w:webHidden/>
               </w:rPr>
-              <w:instrText xml:space="preserve"> PAGEREF _Toc68106008 \h </w:instrText>
+              <w:instrText xml:space="preserve"> PAGEREF _Toc68282585 \h </w:instrText>
             </w:r>
             <w:r>
               <w:rPr>
@@ -1656,7 +1819,7 @@
                 <w:noProof/>
                 <w:webHidden/>
               </w:rPr>
-              <w:t>11</w:t>
+              <w:t>12</w:t>
             </w:r>
             <w:r>
               <w:rPr>
@@ -1677,7 +1840,7 @@
               <w:szCs w:val="22"/>
             </w:rPr>
           </w:pPr>
-          <w:hyperlink w:anchor="_Toc68106009" w:history="1">
+          <w:hyperlink w:anchor="_Toc68282586" w:history="1">
             <w:r>
               <w:rPr>
                 <w:rStyle w:val="Hyperlink"/>
@@ -1720,7 +1883,7 @@
                 <w:noProof/>
                 <w:webHidden/>
               </w:rPr>
-              <w:instrText xml:space="preserve"> PAGEREF _Toc68106009 \h </w:instrText>
+              <w:instrText xml:space="preserve"> PAGEREF _Toc68282586 \h </w:instrText>
             </w:r>
             <w:r>
               <w:rPr>
@@ -1740,7 +1903,7 @@
                 <w:noProof/>
                 <w:webHidden/>
               </w:rPr>
-              <w:t>11</w:t>
+              <w:t>12</w:t>
             </w:r>
             <w:r>
               <w:rPr>
@@ -1761,7 +1924,7 @@
               <w:szCs w:val="22"/>
             </w:rPr>
           </w:pPr>
-          <w:hyperlink w:anchor="_Toc68106010" w:history="1">
+          <w:hyperlink w:anchor="_Toc68282587" w:history="1">
             <w:r>
               <w:rPr>
                 <w:rStyle w:val="Hyperlink"/>
@@ -1804,7 +1967,7 @@
                 <w:noProof/>
                 <w:webHidden/>
               </w:rPr>
-              <w:instrText xml:space="preserve"> PAGEREF _Toc68106010 \h </w:instrText>
+              <w:instrText xml:space="preserve"> PAGEREF _Toc68282587 \h </w:instrText>
             </w:r>
             <w:r>
               <w:rPr>
@@ -1824,7 +1987,7 @@
                 <w:noProof/>
                 <w:webHidden/>
               </w:rPr>
-              <w:t>12</w:t>
+              <w:t>13</w:t>
             </w:r>
             <w:r>
               <w:rPr>
@@ -1845,7 +2008,7 @@
               <w:szCs w:val="22"/>
             </w:rPr>
           </w:pPr>
-          <w:hyperlink w:anchor="_Toc68106011" w:history="1">
+          <w:hyperlink w:anchor="_Toc68282588" w:history="1">
             <w:r>
               <w:rPr>
                 <w:rStyle w:val="Hyperlink"/>
@@ -1888,7 +2051,7 @@
                 <w:noProof/>
                 <w:webHidden/>
               </w:rPr>
-              <w:instrText xml:space="preserve"> PAGEREF _Toc68106011 \h </w:instrText>
+              <w:instrText xml:space="preserve"> PAGEREF _Toc68282588 \h </w:instrText>
             </w:r>
             <w:r>
               <w:rPr>
@@ -1908,7 +2071,7 @@
                 <w:noProof/>
                 <w:webHidden/>
               </w:rPr>
-              <w:t>12</w:t>
+              <w:t>13</w:t>
             </w:r>
             <w:r>
               <w:rPr>
@@ -1929,7 +2092,7 @@
               <w:szCs w:val="22"/>
             </w:rPr>
           </w:pPr>
-          <w:hyperlink w:anchor="_Toc68106012" w:history="1">
+          <w:hyperlink w:anchor="_Toc68282589" w:history="1">
             <w:r>
               <w:rPr>
                 <w:rStyle w:val="Hyperlink"/>
@@ -1972,7 +2135,7 @@
                 <w:noProof/>
                 <w:webHidden/>
               </w:rPr>
-              <w:instrText xml:space="preserve"> PAGEREF _Toc68106012 \h </w:instrText>
+              <w:instrText xml:space="preserve"> PAGEREF _Toc68282589 \h </w:instrText>
             </w:r>
             <w:r>
               <w:rPr>
@@ -1992,7 +2155,7 @@
                 <w:noProof/>
                 <w:webHidden/>
               </w:rPr>
-              <w:t>12</w:t>
+              <w:t>13</w:t>
             </w:r>
             <w:r>
               <w:rPr>
@@ -2011,7 +2174,7 @@
               <w:noProof/>
             </w:rPr>
           </w:pPr>
-          <w:hyperlink w:anchor="_Toc68106013" w:history="1">
+          <w:hyperlink w:anchor="_Toc68282590" w:history="1">
             <w:r>
               <w:rPr>
                 <w:rStyle w:val="Hyperlink"/>
@@ -2052,7 +2215,7 @@
                 <w:noProof/>
                 <w:webHidden/>
               </w:rPr>
-              <w:instrText xml:space="preserve"> PAGEREF _Toc68106013 \h </w:instrText>
+              <w:instrText xml:space="preserve"> PAGEREF _Toc68282590 \h </w:instrText>
             </w:r>
             <w:r>
               <w:rPr>
@@ -2072,7 +2235,7 @@
                 <w:noProof/>
                 <w:webHidden/>
               </w:rPr>
-              <w:t>12</w:t>
+              <w:t>13</w:t>
             </w:r>
             <w:r>
               <w:rPr>
@@ -2091,7 +2254,7 @@
               <w:noProof/>
             </w:rPr>
           </w:pPr>
-          <w:hyperlink w:anchor="_Toc68106014" w:history="1">
+          <w:hyperlink w:anchor="_Toc68282591" w:history="1">
             <w:r>
               <w:rPr>
                 <w:rStyle w:val="Hyperlink"/>
@@ -2132,7 +2295,7 @@
                 <w:noProof/>
                 <w:webHidden/>
               </w:rPr>
-              <w:instrText xml:space="preserve"> PAGEREF _Toc68106014 \h </w:instrText>
+              <w:instrText xml:space="preserve"> PAGEREF _Toc68282591 \h </w:instrText>
             </w:r>
             <w:r>
               <w:rPr>
@@ -2152,7 +2315,7 @@
                 <w:noProof/>
                 <w:webHidden/>
               </w:rPr>
-              <w:t>12</w:t>
+              <w:t>13</w:t>
             </w:r>
             <w:r>
               <w:rPr>
@@ -2171,7 +2334,7 @@
               <w:noProof/>
             </w:rPr>
           </w:pPr>
-          <w:hyperlink w:anchor="_Toc68106015" w:history="1">
+          <w:hyperlink w:anchor="_Toc68282592" w:history="1">
             <w:r>
               <w:rPr>
                 <w:rStyle w:val="Hyperlink"/>
@@ -2212,7 +2375,7 @@
                 <w:noProof/>
                 <w:webHidden/>
               </w:rPr>
-              <w:instrText xml:space="preserve"> PAGEREF _Toc68106015 \h </w:instrText>
+              <w:instrText xml:space="preserve"> PAGEREF _Toc68282592 \h </w:instrText>
             </w:r>
             <w:r>
               <w:rPr>
@@ -2232,7 +2395,7 @@
                 <w:noProof/>
                 <w:webHidden/>
               </w:rPr>
-              <w:t>12</w:t>
+              <w:t>13</w:t>
             </w:r>
             <w:r>
               <w:rPr>
@@ -2253,7 +2416,7 @@
               <w:szCs w:val="22"/>
             </w:rPr>
           </w:pPr>
-          <w:hyperlink w:anchor="_Toc68106016" w:history="1">
+          <w:hyperlink w:anchor="_Toc68282593" w:history="1">
             <w:r>
               <w:rPr>
                 <w:rStyle w:val="Hyperlink"/>
@@ -2296,7 +2459,7 @@
                 <w:noProof/>
                 <w:webHidden/>
               </w:rPr>
-              <w:instrText xml:space="preserve"> PAGEREF _Toc68106016 \h </w:instrText>
+              <w:instrText xml:space="preserve"> PAGEREF _Toc68282593 \h </w:instrText>
             </w:r>
             <w:r>
               <w:rPr>
@@ -2316,7 +2479,7 @@
                 <w:noProof/>
                 <w:webHidden/>
               </w:rPr>
-              <w:t>12</w:t>
+              <w:t>13</w:t>
             </w:r>
             <w:r>
               <w:rPr>
@@ -2337,7 +2500,7 @@
               <w:szCs w:val="22"/>
             </w:rPr>
           </w:pPr>
-          <w:hyperlink w:anchor="_Toc68106017" w:history="1">
+          <w:hyperlink w:anchor="_Toc68282594" w:history="1">
             <w:r>
               <w:rPr>
                 <w:rStyle w:val="Hyperlink"/>
@@ -2380,7 +2543,7 @@
                 <w:noProof/>
                 <w:webHidden/>
               </w:rPr>
-              <w:instrText xml:space="preserve"> PAGEREF _Toc68106017 \h </w:instrText>
+              <w:instrText xml:space="preserve"> PAGEREF _Toc68282594 \h </w:instrText>
             </w:r>
             <w:r>
               <w:rPr>
@@ -2400,7 +2563,7 @@
                 <w:noProof/>
                 <w:webHidden/>
               </w:rPr>
-              <w:t>12</w:t>
+              <w:t>13</w:t>
             </w:r>
             <w:r>
               <w:rPr>
@@ -2421,7 +2584,7 @@
               <w:szCs w:val="22"/>
             </w:rPr>
           </w:pPr>
-          <w:hyperlink w:anchor="_Toc68106018" w:history="1">
+          <w:hyperlink w:anchor="_Toc68282595" w:history="1">
             <w:r>
               <w:rPr>
                 <w:rStyle w:val="Hyperlink"/>
@@ -2464,7 +2627,7 @@
                 <w:noProof/>
                 <w:webHidden/>
               </w:rPr>
-              <w:instrText xml:space="preserve"> PAGEREF _Toc68106018 \h </w:instrText>
+              <w:instrText xml:space="preserve"> PAGEREF _Toc68282595 \h </w:instrText>
             </w:r>
             <w:r>
               <w:rPr>
@@ -2484,7 +2647,7 @@
                 <w:noProof/>
                 <w:webHidden/>
               </w:rPr>
-              <w:t>13</w:t>
+              <w:t>14</w:t>
             </w:r>
             <w:r>
               <w:rPr>
@@ -2505,7 +2668,7 @@
               <w:szCs w:val="22"/>
             </w:rPr>
           </w:pPr>
-          <w:hyperlink w:anchor="_Toc68106019" w:history="1">
+          <w:hyperlink w:anchor="_Toc68282596" w:history="1">
             <w:r>
               <w:rPr>
                 <w:rStyle w:val="Hyperlink"/>
@@ -2548,7 +2711,7 @@
                 <w:noProof/>
                 <w:webHidden/>
               </w:rPr>
-              <w:instrText xml:space="preserve"> PAGEREF _Toc68106019 \h </w:instrText>
+              <w:instrText xml:space="preserve"> PAGEREF _Toc68282596 \h </w:instrText>
             </w:r>
             <w:r>
               <w:rPr>
@@ -2568,7 +2731,7 @@
                 <w:noProof/>
                 <w:webHidden/>
               </w:rPr>
-              <w:t>14</w:t>
+              <w:t>15</w:t>
             </w:r>
             <w:r>
               <w:rPr>
@@ -2600,16 +2763,16 @@
           <w:numId w:val="6"/>
         </w:numPr>
       </w:pPr>
-      <w:bookmarkStart w:id="4" w:name="_Toc67055904"/>
-      <w:bookmarkStart w:id="5" w:name="_Toc67057034"/>
-      <w:bookmarkStart w:id="6" w:name="_Toc68105995"/>
+      <w:bookmarkStart w:id="3" w:name="_Toc67055904"/>
+      <w:bookmarkStart w:id="4" w:name="_Toc67057034"/>
+      <w:bookmarkStart w:id="5" w:name="_Toc68282570"/>
       <w:r>
         <w:lastRenderedPageBreak/>
         <w:t>Introducere</w:t>
       </w:r>
+      <w:bookmarkEnd w:id="3"/>
       <w:bookmarkEnd w:id="4"/>
       <w:bookmarkEnd w:id="5"/>
-      <w:bookmarkEnd w:id="6"/>
     </w:p>
     <w:p>
       <w:r>
@@ -2635,87 +2798,87 @@
       <w:pPr>
         <w:pStyle w:val="Heading1"/>
       </w:pPr>
-      <w:bookmarkStart w:id="7" w:name="_Toc67055905"/>
-      <w:bookmarkStart w:id="8" w:name="_Toc67057036"/>
-      <w:bookmarkStart w:id="9" w:name="_Toc68105996"/>
+      <w:bookmarkStart w:id="6" w:name="_Toc67055905"/>
+      <w:bookmarkStart w:id="7" w:name="_Toc67057036"/>
+      <w:bookmarkStart w:id="8" w:name="_Toc68282571"/>
       <w:r>
         <w:lastRenderedPageBreak/>
         <w:t>Aplicatiile web</w:t>
       </w:r>
+      <w:bookmarkEnd w:id="6"/>
       <w:bookmarkEnd w:id="7"/>
       <w:bookmarkEnd w:id="8"/>
+    </w:p>
+    <w:p>
+      <w:pPr>
+        <w:pStyle w:val="Heading2"/>
+      </w:pPr>
+      <w:bookmarkStart w:id="9" w:name="_Toc67055906"/>
+      <w:bookmarkStart w:id="10" w:name="_Toc67057037"/>
+      <w:bookmarkStart w:id="11" w:name="_Toc68282572"/>
+      <w:r>
+        <w:t xml:space="preserve">Ce </w:t>
+      </w:r>
+      <w:r>
+        <w:t>este</w:t>
+      </w:r>
+      <w:r>
+        <w:t xml:space="preserve"> o aplicatie web?</w:t>
+      </w:r>
       <w:bookmarkEnd w:id="9"/>
-    </w:p>
-    <w:p>
-      <w:pPr>
-        <w:pStyle w:val="Heading2"/>
-      </w:pPr>
-      <w:bookmarkStart w:id="10" w:name="_Toc67055906"/>
-      <w:bookmarkStart w:id="11" w:name="_Toc67057037"/>
-      <w:bookmarkStart w:id="12" w:name="_Toc68105997"/>
-      <w:r>
-        <w:t xml:space="preserve">Ce </w:t>
-      </w:r>
-      <w:r>
-        <w:t>este</w:t>
-      </w:r>
-      <w:r>
-        <w:t xml:space="preserve"> o aplicatie web?</w:t>
-      </w:r>
       <w:bookmarkEnd w:id="10"/>
       <w:bookmarkEnd w:id="11"/>
+    </w:p>
+    <w:p>
+      <w:r>
+        <w:t xml:space="preserve">O aplicatie web este o aplicatie software executata de un server web care raspunde unor cereri </w:t>
+      </w:r>
+      <w:r>
+        <w:t>facute</w:t>
+      </w:r>
+      <w:r>
+        <w:t xml:space="preserve"> de</w:t>
+      </w:r>
+      <w:r>
+        <w:t xml:space="preserve"> anumite</w:t>
+      </w:r>
+      <w:r>
+        <w:t xml:space="preserve"> pagini web dinamice</w:t>
+      </w:r>
+      <w:r>
+        <w:t>, realizate</w:t>
+      </w:r>
+      <w:r>
+        <w:t xml:space="preserve"> prin intermediul protocolului HTTP. O aplicatie web este compusa dintr-o colectie de </w:t>
+      </w:r>
+      <w:r>
+        <w:t xml:space="preserve">mai multe </w:t>
+      </w:r>
+      <w:r>
+        <w:t xml:space="preserve">scripturi, aflate pe un server web, ce interactioneaza cu baze de date sau </w:t>
+      </w:r>
+      <w:r>
+        <w:t xml:space="preserve">cu </w:t>
+      </w:r>
+      <w:r>
+        <w:t xml:space="preserve">alte surse de continut dinamic. Folosind interfata Internetului, aplicatiile web permit furnizorilor de servicii si clientilor sa partajeze si sa manipuleze informatii intr-o maniera independenta de platforma pe care ruleaza, ceea ce inseamna ca aplicatia poate fi mutata de pe o platforma pe alta cu modificari minime sau chiar deloc. Aplicatiile web folosesc o arhitectura distribuita pe mai multe niveluri. </w:t>
+      </w:r>
+      <w:r>
+        <w:t>In principal exista un client, reprezentat de browserul web</w:t>
+      </w:r>
+      <w:r>
+        <w:t>, un server web, unul sau mai multe servere ale aplicatiei si o baza de date. (1) Aplicatiile web sunt mult mai complexe decat par si totodata si decat alte tipuri de aplicatii software, datorita serverelor care pot rula de la distanta si a clientului, reprezentat de browserul web, ce poate fi accesat de pe diverse platforme, fara a necesita o preinstalare. Complexitatea acestora este data si de amestecul de limbaje de programare, precum PHP si JavaScript, dar si limbaje de formatare si continut, cum ar fi HTML si CSS, pe care aplicatiile il pot cuprinde.</w:t>
+      </w:r>
+    </w:p>
+    <w:p>
+      <w:pPr>
+        <w:pStyle w:val="Heading2"/>
+      </w:pPr>
+      <w:bookmarkStart w:id="12" w:name="_Toc68282573"/>
+      <w:r>
+        <w:t>Istoria aplicatiilor web</w:t>
+      </w:r>
       <w:bookmarkEnd w:id="12"/>
-    </w:p>
-    <w:p>
-      <w:r>
-        <w:t xml:space="preserve">O aplicatie web este o aplicatie software executata de un server web care raspunde unor cereri </w:t>
-      </w:r>
-      <w:r>
-        <w:t>facute</w:t>
-      </w:r>
-      <w:r>
-        <w:t xml:space="preserve"> de</w:t>
-      </w:r>
-      <w:r>
-        <w:t xml:space="preserve"> anumite</w:t>
-      </w:r>
-      <w:r>
-        <w:t xml:space="preserve"> pagini web dinamice</w:t>
-      </w:r>
-      <w:r>
-        <w:t>, realizate</w:t>
-      </w:r>
-      <w:r>
-        <w:t xml:space="preserve"> prin intermediul protocolului HTTP. O aplicatie web este compusa dintr-o colectie de </w:t>
-      </w:r>
-      <w:r>
-        <w:t xml:space="preserve">mai multe </w:t>
-      </w:r>
-      <w:r>
-        <w:t xml:space="preserve">scripturi, aflate pe un server web, ce interactioneaza cu baze de date sau </w:t>
-      </w:r>
-      <w:r>
-        <w:t xml:space="preserve">cu </w:t>
-      </w:r>
-      <w:r>
-        <w:t xml:space="preserve">alte surse de continut dinamic. Folosind interfata Internetului, aplicatiile web permit furnizorilor de servicii si clientilor sa partajeze si sa manipuleze informatii intr-o maniera independenta de platforma pe care ruleaza, ceea ce inseamna ca aplicatia poate fi mutata de pe o platforma pe alta cu modificari minime sau chiar deloc. Aplicatiile web folosesc o arhitectura distribuita pe mai multe niveluri. </w:t>
-      </w:r>
-      <w:r>
-        <w:t>In principal exista un client, reprezentat de browserul web</w:t>
-      </w:r>
-      <w:r>
-        <w:t>, un server web, unul sau mai multe servere ale aplicatiei si o baza de date. (1) Aplicatiile web sunt mult mai complexe decat par si totodata si decat alte tipuri de aplicatii software, datorita serverelor care pot rula de la distanta si a clientului, reprezentat de browserul web, ce poate fi accesat de pe diverse platforme, fara a necesita o preinstalare. Complexitatea acestora este data si de amestecul de limbaje de programare, precum PHP si JavaScript, dar si limbaje de formatare si continut, cum ar fi HTML si CSS, pe care aplicatiile il pot cuprinde.</w:t>
-      </w:r>
-    </w:p>
-    <w:p>
-      <w:pPr>
-        <w:pStyle w:val="Heading2"/>
-      </w:pPr>
-      <w:bookmarkStart w:id="13" w:name="_Toc68105998"/>
-      <w:r>
-        <w:t>Istoria aplicatiilor web</w:t>
-      </w:r>
-      <w:bookmarkEnd w:id="13"/>
     </w:p>
     <w:p>
       <w:r>
@@ -2730,11 +2893,11 @@
       <w:pPr>
         <w:pStyle w:val="Heading2"/>
       </w:pPr>
-      <w:bookmarkStart w:id="14" w:name="_Toc68105999"/>
+      <w:bookmarkStart w:id="13" w:name="_Toc68282574"/>
       <w:r>
         <w:t>Structura unui browser web</w:t>
       </w:r>
-      <w:bookmarkEnd w:id="14"/>
+      <w:bookmarkEnd w:id="13"/>
     </w:p>
     <w:p>
       <w:r>
@@ -2803,22 +2966,22 @@
       <w:pPr>
         <w:pStyle w:val="Heading2"/>
       </w:pPr>
-      <w:bookmarkStart w:id="15" w:name="_Toc68106000"/>
+      <w:bookmarkStart w:id="14" w:name="_Toc68282575"/>
       <w:r>
         <w:lastRenderedPageBreak/>
         <w:t>Concepte de baza</w:t>
       </w:r>
+      <w:bookmarkEnd w:id="14"/>
+    </w:p>
+    <w:p>
+      <w:pPr>
+        <w:pStyle w:val="Heading3"/>
+      </w:pPr>
+      <w:bookmarkStart w:id="15" w:name="_Toc68282576"/>
+      <w:r>
+        <w:t>HTML</w:t>
+      </w:r>
       <w:bookmarkEnd w:id="15"/>
-    </w:p>
-    <w:p>
-      <w:pPr>
-        <w:pStyle w:val="Heading3"/>
-      </w:pPr>
-      <w:bookmarkStart w:id="16" w:name="_Toc68106001"/>
-      <w:r>
-        <w:t>HTML</w:t>
-      </w:r>
-      <w:bookmarkEnd w:id="16"/>
     </w:p>
     <w:p>
       <w:r>
@@ -2881,36 +3044,36 @@
       <w:pPr>
         <w:pStyle w:val="Heading3"/>
       </w:pPr>
-      <w:bookmarkStart w:id="17" w:name="_Toc68106002"/>
+      <w:bookmarkStart w:id="16" w:name="_Toc68282577"/>
       <w:r>
         <w:t>Cookies</w:t>
       </w:r>
+      <w:bookmarkEnd w:id="16"/>
+    </w:p>
+    <w:p>
+      <w:r>
+        <w:t>Cookie-urile au fost create pentru a pastra informatii legate de interactiunea cu un anumit mediu lipsit de aceste date (de ex. HTML). Aceasta tehnologie a acaparat marea majoritate a site-urilor web, tinand evidenta interactiunii dintre acestea si utilizatorii lor. In mare parte, existenta unor cookie-uri pe computerele clientilor aduce beneficii, insa poate fi si un motiv de ingrijorare.</w:t>
+      </w:r>
+    </w:p>
+    <w:p>
+      <w:r>
+        <w:t>Cookie-urile sunt structuri mici de date, pe care un server le trimite catre browserul pe care navigheaza clientul, fiind apoi salvate local pe computerul acestuia intr-un fisier text. Nu sunt altceva decat informatii legate de utilizator in contextul unei anumite aplicatii web, cum ar fi parole, produse adaugate in cosul de cumparaturi, preferintele sau identitatea acestuia. La prima accesare a unui site web care se foloseste de aceasta tehnologie, un nou cookie este creat si salvat, iar la urmatoarele accesari in aceleasi conditii (acelasi browser, acelasi computer si aceeasi pagina web), clientul este recunoscut si ii este afisat un continut adaptat pentru el. Un cookie este un antet al protocolului HTTP care are nevoie de doi parametri obligatorii ca sa functioneze, si anume denumirea lui si valoarea stocata. Pe langa acestia, mai pot fi adaugati alti parametri optionali precum data de expirare, domeniul, calea si daca trebuie folosita o conexiune securizata sau nu.</w:t>
+      </w:r>
+    </w:p>
+    <w:p>
+      <w:r>
+        <w:t>Utilitatea cookie-urilor este data de faptul ca protocolul HTTP nu pastreaza niciun fel de informatie legata de cererile efectuate, lucru care ingreuneaza unele tranzactii. Folosindu-le, apar beneficii atat pe partea de client, cat si pe partea de server.  Aplicatiile web au putut dintotdeauna sa pastreze informatii legate de utilizatorii lor, salvandu-le intr-o baza de date, cu costul memoriei necesare. Aparitia cookie-urilor a facut posibila salvarea acestor date pe partea de client, salvand serverul de acest cost. Un beneficiu adus clientilor este completarea automata a formularelor cu datele salvate (nume de utilizator, parole). Un dezavantaj vazut de catre utilizatori este salvarea datelor personale ale acestora, temandu-se ca ar putea fi urmariti prin intermediul cookie-urilor. Totusi, nu este o amenintare la intimitatea clientilor, datele salvate fiind doar cele introduse pe pagina web cu buna stiinta.</w:t>
+      </w:r>
+    </w:p>
+    <w:p>
+      <w:pPr>
+        <w:pStyle w:val="Heading3"/>
+      </w:pPr>
+      <w:bookmarkStart w:id="17" w:name="_Toc68282578"/>
+      <w:r>
+        <w:t>Arhitectura client-server</w:t>
+      </w:r>
       <w:bookmarkEnd w:id="17"/>
-    </w:p>
-    <w:p>
-      <w:r>
-        <w:t>Cookie-urile au fost create pentru a pastra informatii legate de interactiunea cu un anumit mediu lipsit de aceste date (de ex. HTML). Aceasta tehnologie a acaparat marea majoritate a site-urilor web, tinand evidenta interactiunii dintre acestea si utilizatorii lor. In mare parte, existenta unor cookie-uri pe computerele clientilor aduce beneficii, insa poate fi si un motiv de ingrijorare.</w:t>
-      </w:r>
-    </w:p>
-    <w:p>
-      <w:r>
-        <w:t>Cookie-urile sunt structuri mici de date, pe care un server le trimite catre browserul pe care navigheaza clientul, fiind apoi salvate local pe computerul acestuia intr-un fisier text. Nu sunt altceva decat informatii legate de utilizator in contextul unei anumite aplicatii web, cum ar fi parole, produse adaugate in cosul de cumparaturi, preferintele sau identitatea acestuia. La prima accesare a unui site web care se foloseste de aceasta tehnologie, un nou cookie este creat si salvat, iar la urmatoarele accesari in aceleasi conditii (acelasi browser, acelasi computer si aceeasi pagina web), clientul este recunoscut si ii este afisat un continut adaptat pentru el. Un cookie este un antet al protocolului HTTP care are nevoie de doi parametri obligatorii ca sa functioneze, si anume denumirea lui si valoarea stocata. Pe langa acestia, mai pot fi adaugati alti parametri optionali precum data de expirare, domeniul, calea si daca trebuie folosita o conexiune securizata sau nu.</w:t>
-      </w:r>
-    </w:p>
-    <w:p>
-      <w:r>
-        <w:t>Utilitatea cookie-urilor este data de faptul ca protocolul HTTP nu pastreaza niciun fel de informatie legata de cererile efectuate, lucru care ingreuneaza unele tranzactii. Folosindu-le, apar beneficii atat pe partea de client, cat si pe partea de server.  Aplicatiile web au putut dintotdeauna sa pastreze informatii legate de utilizatorii lor, salvandu-le intr-o baza de date, cu costul memoriei necesare. Aparitia cookie-urilor a facut posibila salvarea acestor date pe partea de client, salvand serverul de acest cost. Un beneficiu adus clientilor este completarea automata a formularelor cu datele salvate (nume de utilizator, parole). Un dezavantaj vazut de catre utilizatori este salvarea datelor personale ale acestora, temandu-se ca ar putea fi urmariti prin intermediul cookie-urilor. Totusi, nu este o amenintare la intimitatea clientilor, datele salvate fiind doar cele introduse pe pagina web cu buna stiinta.</w:t>
-      </w:r>
-    </w:p>
-    <w:p>
-      <w:pPr>
-        <w:pStyle w:val="Heading3"/>
-      </w:pPr>
-      <w:bookmarkStart w:id="18" w:name="_Toc68106003"/>
-      <w:r>
-        <w:t>Arhitectura client-server</w:t>
-      </w:r>
-      <w:bookmarkEnd w:id="18"/>
     </w:p>
     <w:p>
       <w:r>
@@ -2972,11 +3135,11 @@
       <w:pPr>
         <w:pStyle w:val="Heading3"/>
       </w:pPr>
-      <w:bookmarkStart w:id="19" w:name="_Toc68106004"/>
+      <w:bookmarkStart w:id="18" w:name="_Toc68282579"/>
       <w:r>
         <w:t>Securitate</w:t>
       </w:r>
-      <w:bookmarkEnd w:id="19"/>
+      <w:bookmarkEnd w:id="18"/>
     </w:p>
     <w:p>
       <w:r>
@@ -3022,12 +3185,12 @@
       <w:pPr>
         <w:pStyle w:val="Heading1"/>
       </w:pPr>
-      <w:bookmarkStart w:id="20" w:name="_Toc68106005"/>
+      <w:bookmarkStart w:id="19" w:name="_Toc68282580"/>
       <w:r>
         <w:lastRenderedPageBreak/>
         <w:t>REST</w:t>
       </w:r>
-      <w:bookmarkEnd w:id="20"/>
+      <w:bookmarkEnd w:id="19"/>
     </w:p>
     <w:p>
       <w:pPr>
@@ -3063,21 +3226,12 @@
     <w:p>
       <w:pPr>
         <w:pStyle w:val="Heading2"/>
-        <w:rPr>
-          <w:sz w:val="24"/>
-        </w:rPr>
-      </w:pPr>
-      <w:bookmarkStart w:id="21" w:name="_Toc68106006"/>
-      <w:r>
-        <w:t>Ce este REST mai exact</w:t>
-      </w:r>
-      <w:r>
-        <w:rPr>
-          <w:sz w:val="24"/>
-        </w:rPr>
-        <w:t xml:space="preserve"> ?</w:t>
-      </w:r>
-      <w:bookmarkEnd w:id="21"/>
+      </w:pPr>
+      <w:bookmarkStart w:id="20" w:name="_Toc68282581"/>
+      <w:r>
+        <w:t>Ce este REST mai exact ?</w:t>
+      </w:r>
+      <w:bookmarkEnd w:id="20"/>
     </w:p>
     <w:p>
       <w:pPr>
@@ -3148,7 +3302,7 @@
                                 <w:szCs w:val="22"/>
                               </w:rPr>
                             </w:pPr>
-                            <w:bookmarkStart w:id="22" w:name="_Ref68020463"/>
+                            <w:bookmarkStart w:id="21" w:name="_Ref68020463"/>
                             <w:r>
                               <w:rPr>
                                 <w:rFonts w:ascii="Times New Roman" w:hAnsi="Times New Roman" w:cs="Times New Roman"/>
@@ -3219,7 +3373,7 @@
                               </w:rPr>
                               <w:fldChar w:fldCharType="end"/>
                             </w:r>
-                            <w:bookmarkEnd w:id="22"/>
+                            <w:bookmarkEnd w:id="21"/>
                           </w:p>
                         </w:txbxContent>
                       </wps:txbx>
@@ -3572,147 +3726,231 @@
       </w:r>
     </w:p>
     <w:p>
-      <w:r>
+      <w:pPr>
         <w:rPr>
           <w:rFonts w:ascii="Times New Roman" w:hAnsi="Times New Roman" w:cs="Times New Roman"/>
           <w:szCs w:val="24"/>
         </w:rPr>
-        <w:t>Deci, conceptul REST se refera doar la reprezentarea datelor transferate intre client si server, iar orice API care il foloseste (respecta cele sase conditii explicate mai amanuntit in cele ce urmeaza) poarta denumirea de RESTful.</w:t>
+      </w:pPr>
+      <w:r>
+        <w:rPr>
+          <w:rFonts w:ascii="Times New Roman" w:hAnsi="Times New Roman" w:cs="Times New Roman"/>
+          <w:szCs w:val="24"/>
+        </w:rPr>
+        <w:t xml:space="preserve">Deci, conceptul REST se refera doar la reprezentarea datelor transferate intre client si server, iar orice API care il foloseste (respecta cele sase conditii explicate mai amanuntit in cele ce urmeaza) poarta denumirea de </w:t>
+      </w:r>
+      <w:r>
+        <w:rPr>
+          <w:rFonts w:ascii="Times New Roman" w:hAnsi="Times New Roman" w:cs="Times New Roman"/>
+          <w:szCs w:val="24"/>
+        </w:rPr>
+        <w:t>“</w:t>
+      </w:r>
+      <w:r>
+        <w:rPr>
+          <w:rFonts w:ascii="Times New Roman" w:hAnsi="Times New Roman" w:cs="Times New Roman"/>
+          <w:szCs w:val="24"/>
+        </w:rPr>
+        <w:t>RESTful</w:t>
+      </w:r>
+      <w:r>
+        <w:rPr>
+          <w:rFonts w:ascii="Times New Roman" w:hAnsi="Times New Roman" w:cs="Times New Roman"/>
+          <w:szCs w:val="24"/>
+        </w:rPr>
+        <w:t>”</w:t>
+      </w:r>
+      <w:r>
+        <w:rPr>
+          <w:rFonts w:ascii="Times New Roman" w:hAnsi="Times New Roman" w:cs="Times New Roman"/>
+          <w:szCs w:val="24"/>
+        </w:rPr>
+        <w:t>.</w:t>
+      </w:r>
+    </w:p>
+    <w:p>
+      <w:pPr>
+        <w:pStyle w:val="Heading2"/>
+      </w:pPr>
+      <w:bookmarkStart w:id="22" w:name="_Toc68282582"/>
+      <w:r>
+        <w:lastRenderedPageBreak/>
+        <w:t>Client Server</w:t>
+      </w:r>
+      <w:bookmarkEnd w:id="22"/>
+    </w:p>
+    <w:p>
+      <w:r>
+        <w:t>Prima conditie si poate cea mai usor de indeplinit este ca arhitectura sistemului sa fie de tipul client/server. Acest stil de arhitectura este atat de raspandit in zilele noastre, incat, in majoritatea cazurilor, nici nu mai sunt luate in considerare altele.</w:t>
+      </w:r>
+    </w:p>
+    <w:p>
+      <w:r>
+        <w:tab/>
+        <w:t>Serverele sunt cele care gestioneaza datele si logica aplicatiei, iar clientii sunt cei care se ocupa de experienta utilizatorilor si de modul in care acestia vizualizeaza informatiile primite de pe partea de backend, fapt care duce la o delimitare clara intre cele doua parti. Separarea evidenta a acestora permite existenta simultana a mai multor clienti si reduce semnificativ complexitatea serverului, imbunatatind scalabilitatea aplicatiei, ceea ce permite componentelor sa evolueze independent unele fata de celelalte.</w:t>
+      </w:r>
+      <w:bookmarkStart w:id="23" w:name="_GoBack"/>
+      <w:bookmarkEnd w:id="23"/>
+    </w:p>
+    <w:p>
+      <w:r>
+        <w:tab/>
+        <w:t>O chestiune importanta de precizat este faptul ca utilizarea protocolului HTTP nu este impusa din niciun punct de vedere, chiar daca mai mereu dezvoltatorii serviciilor web “RESTful” il prefera, si oricum, nu prea se gasesc motive pertinente pentru a nu o face.</w:t>
+      </w:r>
+    </w:p>
+    <w:p>
+      <w:pPr>
+        <w:pStyle w:val="Heading2"/>
+      </w:pPr>
+      <w:bookmarkStart w:id="24" w:name="_Toc68282583"/>
+      <w:r>
+        <w:t>Lipsa starii</w:t>
+      </w:r>
+      <w:bookmarkEnd w:id="24"/>
+    </w:p>
+    <w:p>
+      <w:r>
+        <w:t>O alta caracteristica ce simplifica si mai mult interactiunea dintre client si server este lipsa starii. Asta inseamna orice informatie legata de sesiunilor clientilor este stocata de catre ei, ceea ce aduce un plus de scalabilitate, serverul nemaifiind nevoit sa gestioneze nicio resursa legata de acestia.</w:t>
+      </w:r>
+    </w:p>
+    <w:p>
+      <w:r>
+        <w:t>O consecinta a acestei conditii o reprezinta transmiterea de fiecare data a tuturor informatiilor necesare unei cereri, datorita lipsei oricarui fel de context. Roy Fielding chiar a si scris la un moment dat ca un client trece mai usor peste niste erori atunci cand nu este necesara sincronizarea contextului sesiunii intre cele doua componente, aducand fiabilitate aplicatiei. Principala cauza a scalabilitatii scazute si a insuccesului aplicatiilor web este data de dependenta sesiunilor prezente pe server.</w:t>
       </w:r>
     </w:p>
     <w:p>
       <w:pPr>
         <w:pStyle w:val="Heading1"/>
       </w:pPr>
-      <w:bookmarkStart w:id="24" w:name="_Toc68106007"/>
+      <w:bookmarkStart w:id="25" w:name="_Toc68282584"/>
       <w:r>
         <w:lastRenderedPageBreak/>
         <w:t>Tehnologii Web</w:t>
       </w:r>
-      <w:bookmarkEnd w:id="24"/>
+      <w:bookmarkEnd w:id="25"/>
     </w:p>
     <w:p>
       <w:pPr>
         <w:pStyle w:val="Heading2"/>
       </w:pPr>
-      <w:bookmarkStart w:id="25" w:name="_Toc68106008"/>
+      <w:bookmarkStart w:id="26" w:name="_Toc68282585"/>
       <w:r>
         <w:t>React</w:t>
       </w:r>
-      <w:bookmarkEnd w:id="25"/>
+      <w:bookmarkEnd w:id="26"/>
     </w:p>
     <w:p>
       <w:pPr>
         <w:pStyle w:val="Heading2"/>
       </w:pPr>
-      <w:bookmarkStart w:id="26" w:name="_Toc68106009"/>
+      <w:bookmarkStart w:id="27" w:name="_Toc68282586"/>
       <w:r>
         <w:t>Angular</w:t>
       </w:r>
-      <w:bookmarkEnd w:id="26"/>
+      <w:bookmarkEnd w:id="27"/>
     </w:p>
     <w:p>
       <w:pPr>
         <w:pStyle w:val="Heading1"/>
       </w:pPr>
-      <w:bookmarkStart w:id="27" w:name="_Toc68106010"/>
+      <w:bookmarkStart w:id="28" w:name="_Toc68282587"/>
       <w:r>
         <w:lastRenderedPageBreak/>
         <w:t>Despre Aplicatie</w:t>
       </w:r>
-      <w:bookmarkEnd w:id="27"/>
+      <w:bookmarkEnd w:id="28"/>
     </w:p>
     <w:p>
       <w:pPr>
         <w:pStyle w:val="Heading2"/>
       </w:pPr>
-      <w:bookmarkStart w:id="28" w:name="_Toc68106011"/>
+      <w:bookmarkStart w:id="29" w:name="_Toc68282588"/>
       <w:r>
         <w:t>Cerinte</w:t>
       </w:r>
-      <w:bookmarkEnd w:id="28"/>
+      <w:bookmarkEnd w:id="29"/>
     </w:p>
     <w:p>
       <w:pPr>
         <w:pStyle w:val="Heading2"/>
       </w:pPr>
-      <w:bookmarkStart w:id="29" w:name="_Toc68106012"/>
+      <w:bookmarkStart w:id="30" w:name="_Toc68282589"/>
       <w:r>
         <w:t>Proiectare</w:t>
       </w:r>
-      <w:bookmarkEnd w:id="29"/>
+      <w:bookmarkEnd w:id="30"/>
     </w:p>
     <w:p>
       <w:pPr>
         <w:pStyle w:val="Heading3"/>
       </w:pPr>
-      <w:bookmarkStart w:id="30" w:name="_Toc68106013"/>
+      <w:bookmarkStart w:id="31" w:name="_Toc68282590"/>
       <w:r>
         <w:t>Diagrame de clase</w:t>
       </w:r>
-      <w:bookmarkEnd w:id="30"/>
+      <w:bookmarkEnd w:id="31"/>
     </w:p>
     <w:p>
       <w:pPr>
         <w:pStyle w:val="Heading3"/>
       </w:pPr>
-      <w:bookmarkStart w:id="31" w:name="_Toc68106014"/>
+      <w:bookmarkStart w:id="32" w:name="_Toc68282591"/>
       <w:r>
         <w:t>Diagrame de secventa</w:t>
       </w:r>
-      <w:bookmarkEnd w:id="31"/>
+      <w:bookmarkEnd w:id="32"/>
     </w:p>
     <w:p>
       <w:pPr>
         <w:pStyle w:val="Heading3"/>
       </w:pPr>
-      <w:bookmarkStart w:id="32" w:name="_Toc68106015"/>
+      <w:bookmarkStart w:id="33" w:name="_Toc68282592"/>
       <w:r>
         <w:t>Structura baza de date</w:t>
       </w:r>
-      <w:bookmarkEnd w:id="32"/>
+      <w:bookmarkEnd w:id="33"/>
     </w:p>
     <w:p>
       <w:pPr>
         <w:pStyle w:val="Heading2"/>
       </w:pPr>
-      <w:bookmarkStart w:id="33" w:name="_Toc68106016"/>
+      <w:bookmarkStart w:id="34" w:name="_Toc68282593"/>
       <w:r>
         <w:t>Implementare</w:t>
       </w:r>
-      <w:bookmarkEnd w:id="33"/>
+      <w:bookmarkEnd w:id="34"/>
     </w:p>
     <w:p>
       <w:pPr>
         <w:pStyle w:val="Heading2"/>
       </w:pPr>
-      <w:bookmarkStart w:id="34" w:name="_Toc68106017"/>
+      <w:bookmarkStart w:id="35" w:name="_Toc68282594"/>
       <w:r>
         <w:t>Manual de utilizare</w:t>
       </w:r>
-      <w:bookmarkEnd w:id="34"/>
+      <w:bookmarkEnd w:id="35"/>
     </w:p>
     <w:p>
       <w:pPr>
         <w:pStyle w:val="Heading1"/>
       </w:pPr>
-      <w:bookmarkStart w:id="35" w:name="_Toc68106018"/>
+      <w:bookmarkStart w:id="36" w:name="_Toc68282595"/>
       <w:r>
         <w:lastRenderedPageBreak/>
         <w:t>Concluzii</w:t>
       </w:r>
-      <w:bookmarkEnd w:id="35"/>
+      <w:bookmarkEnd w:id="36"/>
     </w:p>
     <w:p>
       <w:pPr>
         <w:pStyle w:val="Heading1"/>
       </w:pPr>
-      <w:bookmarkStart w:id="36" w:name="_Toc68106019"/>
+      <w:bookmarkStart w:id="37" w:name="_Toc68282596"/>
       <w:r>
         <w:lastRenderedPageBreak/>
         <w:t>Referinte</w:t>
       </w:r>
-      <w:bookmarkEnd w:id="36"/>
+      <w:bookmarkEnd w:id="37"/>
     </w:p>
     <w:p>
       <w:pPr>
@@ -4123,7 +4361,7 @@
           <w:rPr>
             <w:noProof/>
           </w:rPr>
-          <w:t>2</w:t>
+          <w:t>11</w:t>
         </w:r>
         <w:r>
           <w:rPr>
@@ -6374,7 +6612,7 @@
 </file>
 
 <file path=customXml/itemProps1.xml><?xml version="1.0" encoding="utf-8"?>
-<ds:datastoreItem xmlns:ds="http://schemas.openxmlformats.org/officeDocument/2006/customXml" ds:itemID="{668271B9-A4B6-452F-961D-13268D02E505}">
+<ds:datastoreItem xmlns:ds="http://schemas.openxmlformats.org/officeDocument/2006/customXml" ds:itemID="{A5F44B4E-0A34-45E3-8A88-AE0FB1362D09}">
   <ds:schemaRefs>
     <ds:schemaRef ds:uri="http://schemas.openxmlformats.org/officeDocument/2006/bibliography"/>
   </ds:schemaRefs>

</xml_diff>